<commit_message>
algoritmos de machine learning
</commit_message>
<xml_diff>
--- a/Delirium/Artigos/predictonRandomForest.docx
+++ b/Delirium/Artigos/predictonRandomForest.docx
@@ -404,9 +404,17 @@
       </w:pPr>
       <w:r>
         <w:rPr>
-          <w:lang w:val="pt-BR"/>
-        </w:rPr>
-        <w:t>Vários estudos têm procurado identificar fatores de risco significativos e / ou produzir modelos para a previsão do delirium [16–19]. Além do foco em populações específicas de pacientes, a maioria dos modelos publicados tem usado amostras pequenas, um conjunto limitado de variáveis ​​</w:t>
+          <w:b/>
+          <w:bCs/>
+          <w:lang w:val="pt-BR"/>
+        </w:rPr>
+        <w:t xml:space="preserve">Vários estudos têm procurado identificar fatores de risco significativos e / ou produzir modelos para a previsão do delirium [16–19]. </w:t>
+      </w:r>
+      <w:r>
+        <w:rPr>
+          <w:lang w:val="pt-BR"/>
+        </w:rPr>
+        <w:t>Além do foco em populações específicas de pacientes, a maioria dos modelos publicados tem usado amostras pequenas, um conjunto limitado de variáveis ​​</w:t>
       </w:r>
       <w:proofErr w:type="spellStart"/>
       <w:r>
@@ -1351,7 +1359,7 @@
 </file>
 
 <file path=customXml/itemProps1.xml><?xml version="1.0" encoding="utf-8"?>
-<ds:datastoreItem xmlns:ds="http://schemas.openxmlformats.org/officeDocument/2006/customXml" ds:itemID="{BF216329-0BBC-AF4B-B657-8B818781A2EE}">
+<ds:datastoreItem xmlns:ds="http://schemas.openxmlformats.org/officeDocument/2006/customXml" ds:itemID="{294EC5D2-3112-3A49-A4E6-9E47BE21F0A3}">
   <ds:schemaRefs>
     <ds:schemaRef ds:uri="http://schemas.openxmlformats.org/officeDocument/2006/bibliography"/>
   </ds:schemaRefs>

</xml_diff>